<commit_message>
some exaple on loop and array
</commit_message>
<xml_diff>
--- a/Document.docx
+++ b/Document.docx
@@ -311,7 +311,23 @@
           <w:sz w:val="24"/>
           <w:szCs w:val="24"/>
         </w:rPr>
-        <w:t>Once the JRE install we can use JVM . It automatically installed.</w:t>
+        <w:t xml:space="preserve">Once the JRE install we can use </w:t>
+      </w:r>
+      <w:proofErr w:type="gramStart"/>
+      <w:r>
+        <w:rPr>
+          <w:sz w:val="24"/>
+          <w:szCs w:val="24"/>
+        </w:rPr>
+        <w:t>JVM .</w:t>
+      </w:r>
+      <w:proofErr w:type="gramEnd"/>
+      <w:r>
+        <w:rPr>
+          <w:sz w:val="24"/>
+          <w:szCs w:val="24"/>
+        </w:rPr>
+        <w:t xml:space="preserve"> It automatically installed.</w:t>
       </w:r>
     </w:p>
     <w:p>
@@ -425,7 +441,23 @@
           <w:sz w:val="24"/>
           <w:szCs w:val="24"/>
         </w:rPr>
-        <w:t>To run Java application for all window, mac and linux operation system we need JVM.</w:t>
+        <w:t xml:space="preserve">To run Java application for all window, mac and </w:t>
+      </w:r>
+      <w:proofErr w:type="spellStart"/>
+      <w:r>
+        <w:rPr>
+          <w:sz w:val="24"/>
+          <w:szCs w:val="24"/>
+        </w:rPr>
+        <w:t>linux</w:t>
+      </w:r>
+      <w:proofErr w:type="spellEnd"/>
+      <w:r>
+        <w:rPr>
+          <w:sz w:val="24"/>
+          <w:szCs w:val="24"/>
+        </w:rPr>
+        <w:t xml:space="preserve"> operation system we need JVM.</w:t>
       </w:r>
     </w:p>
     <w:p>
@@ -597,7 +629,23 @@
           <w:sz w:val="24"/>
           <w:szCs w:val="24"/>
         </w:rPr>
-        <w:t>Java Interpreter-  to generate intermediate code.</w:t>
+        <w:t>Java Interpreter</w:t>
+      </w:r>
+      <w:proofErr w:type="gramStart"/>
+      <w:r>
+        <w:rPr>
+          <w:sz w:val="24"/>
+          <w:szCs w:val="24"/>
+        </w:rPr>
+        <w:t>-  to</w:t>
+      </w:r>
+      <w:proofErr w:type="gramEnd"/>
+      <w:r>
+        <w:rPr>
+          <w:sz w:val="24"/>
+          <w:szCs w:val="24"/>
+        </w:rPr>
+        <w:t xml:space="preserve"> generate intermediate code.</w:t>
       </w:r>
     </w:p>
     <w:p>
@@ -705,7 +753,23 @@
           <w:sz w:val="24"/>
           <w:szCs w:val="24"/>
         </w:rPr>
-        <w:t>Java compiler convert source code to byte code(Class).</w:t>
+        <w:t xml:space="preserve">Java compiler convert source code to byte </w:t>
+      </w:r>
+      <w:proofErr w:type="gramStart"/>
+      <w:r>
+        <w:rPr>
+          <w:sz w:val="24"/>
+          <w:szCs w:val="24"/>
+        </w:rPr>
+        <w:t>code(</w:t>
+      </w:r>
+      <w:proofErr w:type="gramEnd"/>
+      <w:r>
+        <w:rPr>
+          <w:sz w:val="24"/>
+          <w:szCs w:val="24"/>
+        </w:rPr>
+        <w:t>Class).</w:t>
       </w:r>
     </w:p>
     <w:p>
@@ -734,7 +798,23 @@
           <w:sz w:val="24"/>
           <w:szCs w:val="24"/>
         </w:rPr>
-        <w:t>Them each OS have it’s JVM.</w:t>
+        <w:t xml:space="preserve">Them each OS have </w:t>
+      </w:r>
+      <w:proofErr w:type="spellStart"/>
+      <w:r>
+        <w:rPr>
+          <w:sz w:val="24"/>
+          <w:szCs w:val="24"/>
+        </w:rPr>
+        <w:t>it’s</w:t>
+      </w:r>
+      <w:proofErr w:type="spellEnd"/>
+      <w:r>
+        <w:rPr>
+          <w:sz w:val="24"/>
+          <w:szCs w:val="24"/>
+        </w:rPr>
+        <w:t xml:space="preserve"> JVM.</w:t>
       </w:r>
     </w:p>
     <w:p>
@@ -836,8 +916,9 @@
           <w:szCs w:val="28"/>
         </w:rPr>
         <w:lastRenderedPageBreak/>
-        <w:t>Lesson 4</w:t>
-      </w:r>
+        <w:t xml:space="preserve">Lesson </w:t>
+      </w:r>
+      <w:proofErr w:type="gramStart"/>
       <w:r>
         <w:rPr>
           <w:b/>
@@ -846,7 +927,28 @@
           <w:sz w:val="28"/>
           <w:szCs w:val="28"/>
         </w:rPr>
-        <w:t xml:space="preserve"> : Platform Dependent and Independent language</w:t>
+        <w:t>4</w:t>
+      </w:r>
+      <w:r>
+        <w:rPr>
+          <w:b/>
+          <w:bCs/>
+          <w:color w:val="4472C4" w:themeColor="accent1"/>
+          <w:sz w:val="28"/>
+          <w:szCs w:val="28"/>
+        </w:rPr>
+        <w:t xml:space="preserve"> :</w:t>
+      </w:r>
+      <w:proofErr w:type="gramEnd"/>
+      <w:r>
+        <w:rPr>
+          <w:b/>
+          <w:bCs/>
+          <w:color w:val="4472C4" w:themeColor="accent1"/>
+          <w:sz w:val="28"/>
+          <w:szCs w:val="28"/>
+        </w:rPr>
+        <w:t xml:space="preserve"> Platform Dependent and Independent language</w:t>
       </w:r>
     </w:p>
     <w:p>
@@ -953,7 +1055,25 @@
           <w:sz w:val="24"/>
           <w:szCs w:val="24"/>
         </w:rPr>
-        <w:t>Here the abc.c is not run in the second computer.</w:t>
+        <w:t xml:space="preserve">Here the </w:t>
+      </w:r>
+      <w:proofErr w:type="spellStart"/>
+      <w:r>
+        <w:rPr>
+          <w:color w:val="000000" w:themeColor="text1"/>
+          <w:sz w:val="24"/>
+          <w:szCs w:val="24"/>
+        </w:rPr>
+        <w:t>abc.c</w:t>
+      </w:r>
+      <w:proofErr w:type="spellEnd"/>
+      <w:r>
+        <w:rPr>
+          <w:color w:val="000000" w:themeColor="text1"/>
+          <w:sz w:val="24"/>
+          <w:szCs w:val="24"/>
+        </w:rPr>
+        <w:t xml:space="preserve"> is not run in the second computer.</w:t>
       </w:r>
     </w:p>
     <w:p>
@@ -1186,12 +1306,21 @@
           </wp:anchor>
         </w:drawing>
       </w:r>
-      <w:r>
-        <w:rPr>
-          <w:sz w:val="24"/>
-          <w:szCs w:val="24"/>
-        </w:rPr>
-        <w:t xml:space="preserve">Jave </w:t>
+      <w:proofErr w:type="spellStart"/>
+      <w:r>
+        <w:rPr>
+          <w:sz w:val="24"/>
+          <w:szCs w:val="24"/>
+        </w:rPr>
+        <w:t>Jave</w:t>
+      </w:r>
+      <w:proofErr w:type="spellEnd"/>
+      <w:r>
+        <w:rPr>
+          <w:sz w:val="24"/>
+          <w:szCs w:val="24"/>
+        </w:rPr>
+        <w:t xml:space="preserve"> </w:t>
       </w:r>
       <w:r>
         <w:rPr>
@@ -1677,7 +1806,23 @@
           <w:sz w:val="24"/>
           <w:szCs w:val="24"/>
         </w:rPr>
-        <w:t>Integer can be categorize in</w:t>
+        <w:t xml:space="preserve">Integer can be </w:t>
+      </w:r>
+      <w:proofErr w:type="gramStart"/>
+      <w:r>
+        <w:rPr>
+          <w:sz w:val="24"/>
+          <w:szCs w:val="24"/>
+        </w:rPr>
+        <w:t>categorize</w:t>
+      </w:r>
+      <w:proofErr w:type="gramEnd"/>
+      <w:r>
+        <w:rPr>
+          <w:sz w:val="24"/>
+          <w:szCs w:val="24"/>
+        </w:rPr>
+        <w:t xml:space="preserve"> in</w:t>
       </w:r>
       <w:r>
         <w:rPr>
@@ -1956,8 +2101,9 @@
           <w:szCs w:val="28"/>
         </w:rPr>
         <w:lastRenderedPageBreak/>
-        <w:t>Lesson 2</w:t>
-      </w:r>
+        <w:t xml:space="preserve">Lesson </w:t>
+      </w:r>
+      <w:proofErr w:type="gramStart"/>
       <w:r>
         <w:rPr>
           <w:b/>
@@ -1966,7 +2112,28 @@
           <w:sz w:val="28"/>
           <w:szCs w:val="28"/>
         </w:rPr>
-        <w:t xml:space="preserve"> : Features of Java</w:t>
+        <w:t>2</w:t>
+      </w:r>
+      <w:r>
+        <w:rPr>
+          <w:b/>
+          <w:bCs/>
+          <w:color w:val="4472C4" w:themeColor="accent1"/>
+          <w:sz w:val="28"/>
+          <w:szCs w:val="28"/>
+        </w:rPr>
+        <w:t xml:space="preserve"> :</w:t>
+      </w:r>
+      <w:proofErr w:type="gramEnd"/>
+      <w:r>
+        <w:rPr>
+          <w:b/>
+          <w:bCs/>
+          <w:color w:val="4472C4" w:themeColor="accent1"/>
+          <w:sz w:val="28"/>
+          <w:szCs w:val="28"/>
+        </w:rPr>
+        <w:t xml:space="preserve"> Features of Java</w:t>
       </w:r>
     </w:p>
     <w:p>
@@ -2314,8 +2481,17 @@
           <w:sz w:val="24"/>
           <w:szCs w:val="24"/>
         </w:rPr>
-        <w:t xml:space="preserve"> – Set a condition and ittarete</w:t>
-      </w:r>
+        <w:t xml:space="preserve"> – Set a condition and </w:t>
+      </w:r>
+      <w:proofErr w:type="spellStart"/>
+      <w:r>
+        <w:rPr>
+          <w:sz w:val="24"/>
+          <w:szCs w:val="24"/>
+        </w:rPr>
+        <w:t>ittarete</w:t>
+      </w:r>
+      <w:proofErr w:type="spellEnd"/>
     </w:p>
     <w:p>
       <w:pPr>
@@ -2344,8 +2520,329 @@
           <w:sz w:val="24"/>
           <w:szCs w:val="24"/>
         </w:rPr>
-        <w:t>. It is inside the util.Scanner</w:t>
-      </w:r>
+        <w:t xml:space="preserve">. It is inside the </w:t>
+      </w:r>
+      <w:proofErr w:type="spellStart"/>
+      <w:proofErr w:type="gramStart"/>
+      <w:r>
+        <w:rPr>
+          <w:sz w:val="24"/>
+          <w:szCs w:val="24"/>
+        </w:rPr>
+        <w:t>util.Scanner</w:t>
+      </w:r>
+      <w:proofErr w:type="spellEnd"/>
+      <w:proofErr w:type="gramEnd"/>
+    </w:p>
+    <w:p>
+      <w:pPr>
+        <w:rPr>
+          <w:sz w:val="24"/>
+          <w:szCs w:val="24"/>
+        </w:rPr>
+      </w:pPr>
+    </w:p>
+    <w:p>
+      <w:pPr>
+        <w:jc w:val="center"/>
+        <w:rPr>
+          <w:b/>
+          <w:bCs/>
+          <w:sz w:val="24"/>
+          <w:szCs w:val="24"/>
+          <w:u w:val="single"/>
+        </w:rPr>
+      </w:pPr>
+      <w:r>
+        <w:rPr>
+          <w:b/>
+          <w:bCs/>
+          <w:sz w:val="24"/>
+          <w:szCs w:val="24"/>
+          <w:u w:val="single"/>
+        </w:rPr>
+        <w:drawing>
+          <wp:anchor distT="0" distB="0" distL="114300" distR="114300" simplePos="0" relativeHeight="251674624" behindDoc="0" locked="0" layoutInCell="1" allowOverlap="1" wp14:anchorId="3A271189" wp14:editId="4BB667B6">
+            <wp:simplePos x="0" y="0"/>
+            <wp:positionH relativeFrom="margin">
+              <wp:align>center</wp:align>
+            </wp:positionH>
+            <wp:positionV relativeFrom="paragraph">
+              <wp:posOffset>1042035</wp:posOffset>
+            </wp:positionV>
+            <wp:extent cx="3261643" cy="3985605"/>
+            <wp:effectExtent l="0" t="0" r="0" b="0"/>
+            <wp:wrapTopAndBottom/>
+            <wp:docPr id="17" name="Picture 17"/>
+            <wp:cNvGraphicFramePr>
+              <a:graphicFrameLocks xmlns:a="http://schemas.openxmlformats.org/drawingml/2006/main" noChangeAspect="1"/>
+            </wp:cNvGraphicFramePr>
+            <a:graphic xmlns:a="http://schemas.openxmlformats.org/drawingml/2006/main">
+              <a:graphicData uri="http://schemas.openxmlformats.org/drawingml/2006/picture">
+                <pic:pic xmlns:pic="http://schemas.openxmlformats.org/drawingml/2006/picture">
+                  <pic:nvPicPr>
+                    <pic:cNvPr id="1" name=""/>
+                    <pic:cNvPicPr/>
+                  </pic:nvPicPr>
+                  <pic:blipFill>
+                    <a:blip r:embed="rId23">
+                      <a:extLst>
+                        <a:ext uri="{28A0092B-C50C-407E-A947-70E740481C1C}">
+                          <a14:useLocalDpi xmlns:a14="http://schemas.microsoft.com/office/drawing/2010/main" val="0"/>
+                        </a:ext>
+                      </a:extLst>
+                    </a:blip>
+                    <a:stretch>
+                      <a:fillRect/>
+                    </a:stretch>
+                  </pic:blipFill>
+                  <pic:spPr>
+                    <a:xfrm>
+                      <a:off x="0" y="0"/>
+                      <a:ext cx="3261643" cy="3985605"/>
+                    </a:xfrm>
+                    <a:prstGeom prst="rect">
+                      <a:avLst/>
+                    </a:prstGeom>
+                  </pic:spPr>
+                </pic:pic>
+              </a:graphicData>
+            </a:graphic>
+          </wp:anchor>
+        </w:drawing>
+      </w:r>
+      <w:r>
+        <w:rPr>
+          <w:b/>
+          <w:bCs/>
+          <w:sz w:val="24"/>
+          <w:szCs w:val="24"/>
+          <w:u w:val="single"/>
+        </w:rPr>
+        <w:t>MODULE 4</w:t>
+      </w:r>
+    </w:p>
+    <w:p>
+      <w:pPr>
+        <w:tabs>
+          <w:tab w:val="left" w:pos="2484"/>
+        </w:tabs>
+        <w:rPr>
+          <w:sz w:val="24"/>
+          <w:szCs w:val="24"/>
+        </w:rPr>
+      </w:pPr>
+    </w:p>
+    <w:p>
+      <w:pPr>
+        <w:tabs>
+          <w:tab w:val="left" w:pos="2484"/>
+        </w:tabs>
+        <w:rPr>
+          <w:sz w:val="24"/>
+          <w:szCs w:val="24"/>
+        </w:rPr>
+      </w:pPr>
+      <w:r>
+        <w:rPr>
+          <w:sz w:val="24"/>
+          <w:szCs w:val="24"/>
+        </w:rPr>
+        <w:tab/>
+        <w:t>Flow chart of loop</w:t>
+      </w:r>
+    </w:p>
+    <w:p>
+      <w:pPr>
+        <w:tabs>
+          <w:tab w:val="left" w:pos="2484"/>
+        </w:tabs>
+        <w:rPr>
+          <w:sz w:val="24"/>
+          <w:szCs w:val="24"/>
+        </w:rPr>
+      </w:pPr>
+      <w:r>
+        <w:rPr>
+          <w:sz w:val="24"/>
+          <w:szCs w:val="24"/>
+        </w:rPr>
+        <w:lastRenderedPageBreak/>
+        <w:drawing>
+          <wp:anchor distT="0" distB="0" distL="114300" distR="114300" simplePos="0" relativeHeight="251675648" behindDoc="0" locked="0" layoutInCell="1" allowOverlap="1" wp14:anchorId="2A96D615" wp14:editId="755DB337">
+            <wp:simplePos x="0" y="0"/>
+            <wp:positionH relativeFrom="column">
+              <wp:posOffset>1059180</wp:posOffset>
+            </wp:positionH>
+            <wp:positionV relativeFrom="paragraph">
+              <wp:posOffset>335280</wp:posOffset>
+            </wp:positionV>
+            <wp:extent cx="3253740" cy="3253740"/>
+            <wp:effectExtent l="0" t="0" r="3810" b="3810"/>
+            <wp:wrapTopAndBottom/>
+            <wp:docPr id="18" name="Picture 18"/>
+            <wp:cNvGraphicFramePr>
+              <a:graphicFrameLocks xmlns:a="http://schemas.openxmlformats.org/drawingml/2006/main" noChangeAspect="1"/>
+            </wp:cNvGraphicFramePr>
+            <a:graphic xmlns:a="http://schemas.openxmlformats.org/drawingml/2006/main">
+              <a:graphicData uri="http://schemas.openxmlformats.org/drawingml/2006/picture">
+                <pic:pic xmlns:pic="http://schemas.openxmlformats.org/drawingml/2006/picture">
+                  <pic:nvPicPr>
+                    <pic:cNvPr id="1" name=""/>
+                    <pic:cNvPicPr/>
+                  </pic:nvPicPr>
+                  <pic:blipFill>
+                    <a:blip r:embed="rId24">
+                      <a:extLst>
+                        <a:ext uri="{28A0092B-C50C-407E-A947-70E740481C1C}">
+                          <a14:useLocalDpi xmlns:a14="http://schemas.microsoft.com/office/drawing/2010/main" val="0"/>
+                        </a:ext>
+                      </a:extLst>
+                    </a:blip>
+                    <a:stretch>
+                      <a:fillRect/>
+                    </a:stretch>
+                  </pic:blipFill>
+                  <pic:spPr>
+                    <a:xfrm>
+                      <a:off x="0" y="0"/>
+                      <a:ext cx="3253740" cy="3253740"/>
+                    </a:xfrm>
+                    <a:prstGeom prst="rect">
+                      <a:avLst/>
+                    </a:prstGeom>
+                  </pic:spPr>
+                </pic:pic>
+              </a:graphicData>
+            </a:graphic>
+            <wp14:sizeRelH relativeFrom="margin">
+              <wp14:pctWidth>0</wp14:pctWidth>
+            </wp14:sizeRelH>
+            <wp14:sizeRelV relativeFrom="margin">
+              <wp14:pctHeight>0</wp14:pctHeight>
+            </wp14:sizeRelV>
+          </wp:anchor>
+        </w:drawing>
+      </w:r>
+      <w:r>
+        <w:rPr>
+          <w:sz w:val="24"/>
+          <w:szCs w:val="24"/>
+        </w:rPr>
+        <w:t>Loop with if statement</w:t>
+      </w:r>
+    </w:p>
+    <w:p>
+      <w:pPr>
+        <w:tabs>
+          <w:tab w:val="left" w:pos="2484"/>
+        </w:tabs>
+        <w:rPr>
+          <w:sz w:val="24"/>
+          <w:szCs w:val="24"/>
+        </w:rPr>
+      </w:pPr>
+    </w:p>
+    <w:p>
+      <w:pPr>
+        <w:tabs>
+          <w:tab w:val="left" w:pos="900"/>
+        </w:tabs>
+        <w:rPr>
+          <w:sz w:val="24"/>
+          <w:szCs w:val="24"/>
+        </w:rPr>
+      </w:pPr>
+      <w:r>
+        <w:rPr>
+          <w:sz w:val="24"/>
+          <w:szCs w:val="24"/>
+        </w:rPr>
+        <w:drawing>
+          <wp:anchor distT="0" distB="0" distL="114300" distR="114300" simplePos="0" relativeHeight="251676672" behindDoc="0" locked="0" layoutInCell="1" allowOverlap="1" wp14:anchorId="720572AA" wp14:editId="27CB2782">
+            <wp:simplePos x="0" y="0"/>
+            <wp:positionH relativeFrom="margin">
+              <wp:posOffset>3259455</wp:posOffset>
+            </wp:positionH>
+            <wp:positionV relativeFrom="paragraph">
+              <wp:posOffset>320040</wp:posOffset>
+            </wp:positionV>
+            <wp:extent cx="2529840" cy="3032125"/>
+            <wp:effectExtent l="0" t="0" r="3810" b="0"/>
+            <wp:wrapTopAndBottom/>
+            <wp:docPr id="19" name="Picture 19"/>
+            <wp:cNvGraphicFramePr>
+              <a:graphicFrameLocks xmlns:a="http://schemas.openxmlformats.org/drawingml/2006/main" noChangeAspect="1"/>
+            </wp:cNvGraphicFramePr>
+            <a:graphic xmlns:a="http://schemas.openxmlformats.org/drawingml/2006/main">
+              <a:graphicData uri="http://schemas.openxmlformats.org/drawingml/2006/picture">
+                <pic:pic xmlns:pic="http://schemas.openxmlformats.org/drawingml/2006/picture">
+                  <pic:nvPicPr>
+                    <pic:cNvPr id="1" name=""/>
+                    <pic:cNvPicPr/>
+                  </pic:nvPicPr>
+                  <pic:blipFill>
+                    <a:blip r:embed="rId25">
+                      <a:extLst>
+                        <a:ext uri="{28A0092B-C50C-407E-A947-70E740481C1C}">
+                          <a14:useLocalDpi xmlns:a14="http://schemas.microsoft.com/office/drawing/2010/main" val="0"/>
+                        </a:ext>
+                      </a:extLst>
+                    </a:blip>
+                    <a:stretch>
+                      <a:fillRect/>
+                    </a:stretch>
+                  </pic:blipFill>
+                  <pic:spPr>
+                    <a:xfrm>
+                      <a:off x="0" y="0"/>
+                      <a:ext cx="2529840" cy="3032125"/>
+                    </a:xfrm>
+                    <a:prstGeom prst="rect">
+                      <a:avLst/>
+                    </a:prstGeom>
+                  </pic:spPr>
+                </pic:pic>
+              </a:graphicData>
+            </a:graphic>
+            <wp14:sizeRelH relativeFrom="margin">
+              <wp14:pctWidth>0</wp14:pctWidth>
+            </wp14:sizeRelH>
+            <wp14:sizeRelV relativeFrom="margin">
+              <wp14:pctHeight>0</wp14:pctHeight>
+            </wp14:sizeRelV>
+          </wp:anchor>
+        </w:drawing>
+      </w:r>
+      <w:r>
+        <w:rPr>
+          <w:sz w:val="24"/>
+          <w:szCs w:val="24"/>
+        </w:rPr>
+        <w:t>Loop with in Loop.</w:t>
+      </w:r>
+    </w:p>
+    <w:p>
+      <w:pPr>
+        <w:tabs>
+          <w:tab w:val="left" w:pos="2484"/>
+        </w:tabs>
+        <w:rPr>
+          <w:sz w:val="24"/>
+          <w:szCs w:val="24"/>
+        </w:rPr>
+      </w:pPr>
+    </w:p>
+    <w:p>
+      <w:pPr>
+        <w:tabs>
+          <w:tab w:val="left" w:pos="900"/>
+        </w:tabs>
+        <w:rPr>
+          <w:sz w:val="24"/>
+          <w:szCs w:val="24"/>
+        </w:rPr>
+      </w:pPr>
     </w:p>
     <w:sectPr>
       <w:pgSz w:w="12240" w:h="15840"/>

</xml_diff>